<commit_message>
Edited reports of ArrList && StackList
</commit_message>
<xml_diff>
--- a/_Reports/ArrList_Report.docx
+++ b/_Reports/ArrList_Report.docx
@@ -441,7 +441,23 @@
           <w:sz w:val="28"/>
           <w:szCs w:val="28"/>
         </w:rPr>
-        <w:t xml:space="preserve">___________  Подпись </w:t>
+        <w:t>__________</w:t>
+      </w:r>
+      <w:proofErr w:type="gramStart"/>
+      <w:r>
+        <w:rPr>
+          <w:sz w:val="28"/>
+          <w:szCs w:val="28"/>
+        </w:rPr>
+        <w:t>_  Подпись</w:t>
+      </w:r>
+      <w:proofErr w:type="gramEnd"/>
+      <w:r>
+        <w:rPr>
+          <w:sz w:val="28"/>
+          <w:szCs w:val="28"/>
+        </w:rPr>
+        <w:t xml:space="preserve"> </w:t>
       </w:r>
     </w:p>
     <w:p>
@@ -612,8 +628,6 @@
         <w:t>Содержание</w:t>
       </w:r>
     </w:p>
-    <w:bookmarkStart w:id="0" w:name="_GoBack"/>
-    <w:bookmarkEnd w:id="0"/>
     <w:p>
       <w:pPr>
         <w:pStyle w:val="11"/>
@@ -1414,12 +1428,12 @@
         <w:spacing w:before="0" w:after="480" w:line="360" w:lineRule="auto"/>
         <w:ind w:left="896" w:hanging="357"/>
       </w:pPr>
-      <w:bookmarkStart w:id="1" w:name="_Toc536446482"/>
+      <w:bookmarkStart w:id="0" w:name="_Toc536446482"/>
       <w:r>
         <w:lastRenderedPageBreak/>
         <w:t>Введение</w:t>
       </w:r>
-      <w:bookmarkEnd w:id="1"/>
+      <w:bookmarkEnd w:id="0"/>
     </w:p>
     <w:p>
       <w:pPr>
@@ -1451,10 +1465,42 @@
         <w:ind w:firstLine="709"/>
       </w:pPr>
       <w:r>
-        <w:t xml:space="preserve">Список (англ. list) – </w:t>
-      </w:r>
-      <w:r>
-        <w:t>это абстрактный тип данных, представляющий собой упорядоченный набор значений, в котором некоторое значение может встречаться более одного раза. Экземпляр списка является компьютерной реализацией математического понятия конечной последовательности. Экземпляры значений, находящихся в списке, называются элементами списка (англ. item, entry либо element); если значение встречается несколько раз, каждое вхождение считается отдельным элементом.</w:t>
+        <w:t xml:space="preserve">Список (англ. </w:t>
+      </w:r>
+      <w:proofErr w:type="spellStart"/>
+      <w:r>
+        <w:t>list</w:t>
+      </w:r>
+      <w:proofErr w:type="spellEnd"/>
+      <w:r>
+        <w:t xml:space="preserve">) – </w:t>
+      </w:r>
+      <w:r>
+        <w:t xml:space="preserve">это абстрактный тип данных, представляющий собой упорядоченный набор значений, в котором некоторое значение может встречаться более одного раза. Экземпляр списка является компьютерной реализацией математического понятия конечной последовательности. Экземпляры значений, находящихся в списке, называются элементами списка (англ. </w:t>
+      </w:r>
+      <w:proofErr w:type="spellStart"/>
+      <w:r>
+        <w:t>item</w:t>
+      </w:r>
+      <w:proofErr w:type="spellEnd"/>
+      <w:r>
+        <w:t xml:space="preserve">, </w:t>
+      </w:r>
+      <w:proofErr w:type="spellStart"/>
+      <w:r>
+        <w:t>entry</w:t>
+      </w:r>
+      <w:proofErr w:type="spellEnd"/>
+      <w:r>
+        <w:t xml:space="preserve"> либо </w:t>
+      </w:r>
+      <w:proofErr w:type="spellStart"/>
+      <w:r>
+        <w:t>element</w:t>
+      </w:r>
+      <w:proofErr w:type="spellEnd"/>
+      <w:r>
+        <w:t>); если значение встречается несколько раз, каждое вхождение считается отдельным элементом.</w:t>
       </w:r>
     </w:p>
     <w:p>
@@ -1471,6 +1517,7 @@
       <w:r>
         <w:t xml:space="preserve">содержательный массив и массивы индексов. Эти массивы связанны друг с другом по индексу. По фиксированному </w:t>
       </w:r>
+      <w:proofErr w:type="spellStart"/>
       <w:r>
         <w:rPr>
           <w:i/>
@@ -1478,9 +1525,11 @@
         </w:rPr>
         <w:t>i</w:t>
       </w:r>
+      <w:proofErr w:type="spellEnd"/>
       <w:r>
         <w:t xml:space="preserve">, содержательный массив, в </w:t>
       </w:r>
+      <w:proofErr w:type="spellStart"/>
       <w:r>
         <w:rPr>
           <w:i/>
@@ -1488,6 +1537,7 @@
         </w:rPr>
         <w:t>i</w:t>
       </w:r>
+      <w:proofErr w:type="spellEnd"/>
       <w:r>
         <w:t xml:space="preserve">-й </w:t>
       </w:r>
@@ -1503,6 +1553,7 @@
       <w:r>
         <w:t xml:space="preserve">массивы индексов, в </w:t>
       </w:r>
+      <w:proofErr w:type="spellStart"/>
       <w:r>
         <w:rPr>
           <w:i/>
@@ -1510,6 +1561,7 @@
         </w:rPr>
         <w:t>i</w:t>
       </w:r>
+      <w:proofErr w:type="spellEnd"/>
       <w:r>
         <w:t xml:space="preserve">-й ячейке, </w:t>
       </w:r>
@@ -1583,7 +1635,14 @@
         <w:rPr>
           <w:shd w:val="clear" w:color="auto" w:fill="FFFFFF"/>
         </w:rPr>
-        <w:t>Причем дополнительно будем хранить индексы первого и последнего элементов списка в содержательном массиве.</w:t>
+        <w:t xml:space="preserve">Причем дополнительно будем хранить индексы первого и последнего элементов списка в содержательном </w:t>
+      </w:r>
+      <w:proofErr w:type="gramStart"/>
+      <w:r>
+        <w:rPr>
+          <w:shd w:val="clear" w:color="auto" w:fill="FFFFFF"/>
+        </w:rPr>
+        <w:t>массиве.</w:t>
       </w:r>
       <w:r>
         <w:rPr>
@@ -1594,6 +1653,7 @@
       <w:r>
         <w:t xml:space="preserve"> </w:t>
       </w:r>
+      <w:proofErr w:type="gramEnd"/>
     </w:p>
     <w:p>
       <w:pPr>
@@ -1605,12 +1665,12 @@
         <w:spacing w:before="0" w:after="480" w:line="360" w:lineRule="auto"/>
         <w:ind w:left="896" w:hanging="357"/>
       </w:pPr>
-      <w:bookmarkStart w:id="2" w:name="_Toc536446483"/>
+      <w:bookmarkStart w:id="1" w:name="_Toc536446483"/>
       <w:r>
         <w:lastRenderedPageBreak/>
         <w:t>Постановка задачи</w:t>
       </w:r>
-      <w:bookmarkEnd w:id="2"/>
+      <w:bookmarkEnd w:id="1"/>
     </w:p>
     <w:p>
       <w:pPr>
@@ -1848,12 +1908,14 @@
       <w:r>
         <w:t xml:space="preserve"> </w:t>
       </w:r>
+      <w:proofErr w:type="spellStart"/>
       <w:r>
         <w:rPr>
           <w:lang w:val="en-US"/>
         </w:rPr>
         <w:t>TArrList</w:t>
       </w:r>
+      <w:proofErr w:type="spellEnd"/>
       <w:r>
         <w:t>.</w:t>
       </w:r>
@@ -1871,12 +1933,14 @@
       <w:r>
         <w:t xml:space="preserve">Класс для обработки исключений – </w:t>
       </w:r>
+      <w:proofErr w:type="spellStart"/>
       <w:r>
         <w:rPr>
           <w:lang w:val="en-US"/>
         </w:rPr>
         <w:t>TException</w:t>
       </w:r>
+      <w:proofErr w:type="spellEnd"/>
       <w:r>
         <w:t>, которые могут возникнуть при выполнении различных операций.</w:t>
       </w:r>
@@ -1900,6 +1964,7 @@
       <w:r>
         <w:t xml:space="preserve"> </w:t>
       </w:r>
+      <w:proofErr w:type="spellStart"/>
       <w:r>
         <w:rPr>
           <w:lang w:val="en-US"/>
@@ -1918,6 +1983,7 @@
         </w:rPr>
         <w:t>List</w:t>
       </w:r>
+      <w:proofErr w:type="spellEnd"/>
       <w:r>
         <w:t>.</w:t>
       </w:r>
@@ -2013,7 +2079,7 @@
         <w:spacing w:before="0" w:after="480"/>
         <w:ind w:left="896" w:hanging="357"/>
       </w:pPr>
-      <w:bookmarkStart w:id="3" w:name="_Toc536446484"/>
+      <w:bookmarkStart w:id="2" w:name="_Toc536446484"/>
       <w:r>
         <w:lastRenderedPageBreak/>
         <w:t xml:space="preserve">Руководство </w:t>
@@ -2021,7 +2087,7 @@
       <w:r>
         <w:t>пользователя</w:t>
       </w:r>
-      <w:bookmarkEnd w:id="3"/>
+      <w:bookmarkEnd w:id="2"/>
     </w:p>
     <w:p>
       <w:pPr>
@@ -2219,7 +2285,7 @@
         <w:spacing w:before="0" w:after="480"/>
         <w:ind w:left="896" w:hanging="357"/>
       </w:pPr>
-      <w:bookmarkStart w:id="4" w:name="_Toc536446485"/>
+      <w:bookmarkStart w:id="3" w:name="_Toc536446485"/>
       <w:r>
         <w:lastRenderedPageBreak/>
         <w:t>Р</w:t>
@@ -2227,21 +2293,21 @@
       <w:r>
         <w:t>уководство программиста</w:t>
       </w:r>
-      <w:bookmarkEnd w:id="4"/>
+      <w:bookmarkEnd w:id="3"/>
     </w:p>
     <w:p>
       <w:pPr>
         <w:pStyle w:val="2"/>
         <w:spacing w:before="480" w:after="240"/>
       </w:pPr>
-      <w:bookmarkStart w:id="5" w:name="_Toc536446486"/>
+      <w:bookmarkStart w:id="4" w:name="_Toc536446486"/>
       <w:r>
         <w:t xml:space="preserve">4.1 </w:t>
       </w:r>
       <w:r>
         <w:t>Описание структуры программы</w:t>
       </w:r>
-      <w:bookmarkEnd w:id="5"/>
+      <w:bookmarkEnd w:id="4"/>
     </w:p>
     <w:p>
       <w:pPr>
@@ -2274,6 +2340,7 @@
       <w:r>
         <w:t xml:space="preserve">Модуль </w:t>
       </w:r>
+      <w:proofErr w:type="spellStart"/>
       <w:r>
         <w:rPr>
           <w:lang w:val="en-US"/>
@@ -2286,6 +2353,7 @@
         </w:rPr>
         <w:t>List</w:t>
       </w:r>
+      <w:proofErr w:type="spellEnd"/>
       <w:r>
         <w:t>.</w:t>
       </w:r>
@@ -2311,6 +2379,7 @@
         </w:rPr>
         <w:t>_</w:t>
       </w:r>
+      <w:proofErr w:type="spellStart"/>
       <w:r>
         <w:rPr>
           <w:i/>
@@ -2325,12 +2394,14 @@
         </w:rPr>
         <w:t>List</w:t>
       </w:r>
+      <w:proofErr w:type="spellEnd"/>
       <w:r>
         <w:rPr>
           <w:i/>
         </w:rPr>
         <w:t>.</w:t>
       </w:r>
+      <w:proofErr w:type="spellStart"/>
       <w:r>
         <w:rPr>
           <w:i/>
@@ -2338,6 +2409,7 @@
         </w:rPr>
         <w:t>cpp</w:t>
       </w:r>
+      <w:proofErr w:type="spellEnd"/>
       <w:r>
         <w:rPr>
           <w:i/>
@@ -2366,6 +2438,7 @@
       <w:r>
         <w:t xml:space="preserve"> </w:t>
       </w:r>
+      <w:proofErr w:type="spellStart"/>
       <w:r>
         <w:rPr>
           <w:lang w:val="en-US"/>
@@ -2384,12 +2457,14 @@
         </w:rPr>
         <w:t>Lib</w:t>
       </w:r>
+      <w:proofErr w:type="spellEnd"/>
       <w:r>
         <w:t xml:space="preserve"> – </w:t>
       </w:r>
       <w:r>
         <w:t xml:space="preserve">статическая библиотека. Содержит файл </w:t>
       </w:r>
+      <w:proofErr w:type="spellStart"/>
       <w:r>
         <w:rPr>
           <w:lang w:val="en-US"/>
@@ -2402,6 +2477,7 @@
         </w:rPr>
         <w:t>List</w:t>
       </w:r>
+      <w:proofErr w:type="spellEnd"/>
       <w:r>
         <w:t>.</w:t>
       </w:r>
@@ -2417,6 +2493,7 @@
       <w:r>
         <w:t xml:space="preserve"> в котором описан интерфейс и реализация шаблонного класса </w:t>
       </w:r>
+      <w:proofErr w:type="spellStart"/>
       <w:r>
         <w:rPr>
           <w:i/>
@@ -2438,6 +2515,7 @@
         </w:rPr>
         <w:t>List</w:t>
       </w:r>
+      <w:proofErr w:type="spellEnd"/>
       <w:r>
         <w:t>.</w:t>
       </w:r>
@@ -2464,6 +2542,7 @@
       <w:r>
         <w:t xml:space="preserve"> </w:t>
       </w:r>
+      <w:proofErr w:type="spellStart"/>
       <w:r>
         <w:rPr>
           <w:lang w:val="en-US"/>
@@ -2482,6 +2561,7 @@
         </w:rPr>
         <w:t>Test</w:t>
       </w:r>
+      <w:proofErr w:type="spellEnd"/>
       <w:r>
         <w:t xml:space="preserve">. Содержит </w:t>
       </w:r>
@@ -2497,6 +2577,7 @@
       <w:r>
         <w:t xml:space="preserve">в файле </w:t>
       </w:r>
+      <w:proofErr w:type="spellStart"/>
       <w:r>
         <w:rPr>
           <w:i/>
@@ -2518,12 +2599,14 @@
         </w:rPr>
         <w:t>Test</w:t>
       </w:r>
+      <w:proofErr w:type="spellEnd"/>
       <w:r>
         <w:rPr>
           <w:i/>
         </w:rPr>
         <w:t>.</w:t>
       </w:r>
+      <w:proofErr w:type="spellStart"/>
       <w:r>
         <w:rPr>
           <w:i/>
@@ -2531,6 +2614,7 @@
         </w:rPr>
         <w:t>cpp</w:t>
       </w:r>
+      <w:proofErr w:type="spellEnd"/>
       <w:r>
         <w:rPr>
           <w:i/>
@@ -2609,12 +2693,14 @@
       <w:r>
         <w:t xml:space="preserve">Модуль </w:t>
       </w:r>
+      <w:proofErr w:type="spellStart"/>
       <w:r>
         <w:rPr>
           <w:lang w:val="en-US"/>
         </w:rPr>
         <w:t>ExceptionLib</w:t>
       </w:r>
+      <w:proofErr w:type="spellEnd"/>
       <w:r>
         <w:t xml:space="preserve"> – библиотека, позволяющая создавать собственные исключения.</w:t>
       </w:r>
@@ -2628,11 +2714,11 @@
         </w:numPr>
         <w:spacing w:before="480" w:after="240"/>
       </w:pPr>
-      <w:bookmarkStart w:id="6" w:name="_Toc536446487"/>
+      <w:bookmarkStart w:id="5" w:name="_Toc536446487"/>
       <w:r>
         <w:t>Описание структур данных</w:t>
       </w:r>
-      <w:bookmarkEnd w:id="6"/>
+      <w:bookmarkEnd w:id="5"/>
     </w:p>
     <w:p>
       <w:pPr>
@@ -2645,11 +2731,19 @@
       <w:r>
         <w:t xml:space="preserve">Класс </w:t>
       </w:r>
-      <w:r>
-        <w:rPr>
-          <w:lang w:val="en-US"/>
-        </w:rPr>
-        <w:t>TException –</w:t>
+      <w:proofErr w:type="spellStart"/>
+      <w:r>
+        <w:rPr>
+          <w:lang w:val="en-US"/>
+        </w:rPr>
+        <w:t>TException</w:t>
+      </w:r>
+      <w:proofErr w:type="spellEnd"/>
+      <w:r>
+        <w:rPr>
+          <w:lang w:val="en-US"/>
+        </w:rPr>
+        <w:t xml:space="preserve"> –</w:t>
       </w:r>
       <w:r>
         <w:t xml:space="preserve"> класс исключений.</w:t>
@@ -2679,6 +2773,8 @@
       <w:r>
         <w:t xml:space="preserve">поле </w:t>
       </w:r>
+      <w:proofErr w:type="spellStart"/>
+      <w:proofErr w:type="gramStart"/>
       <w:r>
         <w:rPr>
           <w:i/>
@@ -2686,12 +2782,14 @@
         </w:rPr>
         <w:t>std</w:t>
       </w:r>
+      <w:proofErr w:type="spellEnd"/>
       <w:r>
         <w:rPr>
           <w:i/>
         </w:rPr>
         <w:t>::</w:t>
       </w:r>
+      <w:proofErr w:type="gramEnd"/>
       <w:r>
         <w:rPr>
           <w:i/>
@@ -2705,6 +2803,7 @@
         </w:rPr>
         <w:t xml:space="preserve"> </w:t>
       </w:r>
+      <w:proofErr w:type="spellStart"/>
       <w:r>
         <w:rPr>
           <w:i/>
@@ -2712,6 +2811,7 @@
         </w:rPr>
         <w:t>msg</w:t>
       </w:r>
+      <w:proofErr w:type="spellEnd"/>
       <w:r>
         <w:t xml:space="preserve"> – </w:t>
       </w:r>
@@ -2761,6 +2861,8 @@
         <w:spacing w:before="0" w:line="360" w:lineRule="auto"/>
         <w:ind w:left="709" w:firstLine="0"/>
       </w:pPr>
+      <w:proofErr w:type="spellStart"/>
+      <w:proofErr w:type="gramStart"/>
       <w:r>
         <w:rPr>
           <w:i/>
@@ -2768,12 +2870,15 @@
         </w:rPr>
         <w:t>TException</w:t>
       </w:r>
+      <w:proofErr w:type="spellEnd"/>
       <w:r>
         <w:rPr>
           <w:i/>
         </w:rPr>
         <w:t>(</w:t>
       </w:r>
+      <w:proofErr w:type="spellStart"/>
+      <w:proofErr w:type="gramEnd"/>
       <w:r>
         <w:rPr>
           <w:i/>
@@ -2781,6 +2886,7 @@
         </w:rPr>
         <w:t>std</w:t>
       </w:r>
+      <w:proofErr w:type="spellEnd"/>
       <w:r>
         <w:rPr>
           <w:i/>
@@ -2800,6 +2906,7 @@
         </w:rPr>
         <w:t xml:space="preserve"> _</w:t>
       </w:r>
+      <w:proofErr w:type="spellStart"/>
       <w:r>
         <w:rPr>
           <w:i/>
@@ -2807,12 +2914,14 @@
         </w:rPr>
         <w:t>str</w:t>
       </w:r>
+      <w:proofErr w:type="spellEnd"/>
       <w:r>
         <w:rPr>
           <w:i/>
         </w:rPr>
         <w:t xml:space="preserve">) : </w:t>
       </w:r>
+      <w:proofErr w:type="spellStart"/>
       <w:r>
         <w:rPr>
           <w:i/>
@@ -2820,12 +2929,14 @@
         </w:rPr>
         <w:t>msg</w:t>
       </w:r>
+      <w:proofErr w:type="spellEnd"/>
       <w:r>
         <w:rPr>
           <w:i/>
         </w:rPr>
         <w:t>(_</w:t>
       </w:r>
+      <w:proofErr w:type="spellStart"/>
       <w:r>
         <w:rPr>
           <w:i/>
@@ -2833,6 +2944,7 @@
         </w:rPr>
         <w:t>msg</w:t>
       </w:r>
+      <w:proofErr w:type="spellEnd"/>
       <w:r>
         <w:rPr>
           <w:i/>
@@ -2851,6 +2963,7 @@
         <w:spacing w:before="0" w:line="360" w:lineRule="auto"/>
         <w:ind w:left="709" w:firstLine="0"/>
       </w:pPr>
+      <w:proofErr w:type="gramStart"/>
       <w:r>
         <w:rPr>
           <w:i/>
@@ -2858,6 +2971,7 @@
         </w:rPr>
         <w:t>void</w:t>
       </w:r>
+      <w:proofErr w:type="gramEnd"/>
       <w:r>
         <w:rPr>
           <w:i/>
@@ -2895,12 +3009,26 @@
       <w:r>
         <w:t xml:space="preserve">Класс </w:t>
       </w:r>
-      <w:r>
-        <w:rPr>
-          <w:lang w:val="en-US"/>
-        </w:rPr>
-        <w:t>TList</w:t>
-      </w:r>
+      <w:proofErr w:type="spellStart"/>
+      <w:r>
+        <w:rPr>
+          <w:lang w:val="en-US"/>
+        </w:rPr>
+        <w:t>T</w:t>
+      </w:r>
+      <w:r>
+        <w:rPr>
+          <w:lang w:val="en-US"/>
+        </w:rPr>
+        <w:t>Arr</w:t>
+      </w:r>
+      <w:r>
+        <w:rPr>
+          <w:lang w:val="en-US"/>
+        </w:rPr>
+        <w:t>List</w:t>
+      </w:r>
+      <w:proofErr w:type="spellEnd"/>
       <w:r>
         <w:t xml:space="preserve"> </w:t>
       </w:r>
@@ -2910,6 +3038,8 @@
       <w:r>
         <w:t xml:space="preserve"> класс списка</w:t>
       </w:r>
+      <w:bookmarkStart w:id="6" w:name="_GoBack"/>
+      <w:bookmarkEnd w:id="6"/>
       <w:r>
         <w:t>.</w:t>
       </w:r>
@@ -2932,6 +3062,7 @@
         </w:rPr>
         <w:t xml:space="preserve">Рассмотрим класс </w:t>
       </w:r>
+      <w:proofErr w:type="spellStart"/>
       <w:r>
         <w:rPr>
           <w:i/>
@@ -2956,6 +3087,7 @@
         </w:rPr>
         <w:t>List</w:t>
       </w:r>
+      <w:proofErr w:type="spellEnd"/>
       <w:r>
         <w:rPr>
           <w:color w:val="000000" w:themeColor="text1"/>
@@ -2981,6 +3113,7 @@
           <w:color w:val="000000" w:themeColor="text1"/>
         </w:rPr>
       </w:pPr>
+      <w:proofErr w:type="gramStart"/>
       <w:r>
         <w:rPr>
           <w:color w:val="000000" w:themeColor="text1"/>
@@ -2988,6 +3121,7 @@
         </w:rPr>
         <w:t>template</w:t>
       </w:r>
+      <w:proofErr w:type="gramEnd"/>
       <w:r>
         <w:rPr>
           <w:color w:val="000000" w:themeColor="text1"/>
@@ -3033,6 +3167,7 @@
         </w:rPr>
         <w:t xml:space="preserve"> </w:t>
       </w:r>
+      <w:proofErr w:type="spellStart"/>
       <w:r>
         <w:rPr>
           <w:color w:val="000000" w:themeColor="text1"/>
@@ -3054,6 +3189,7 @@
         </w:rPr>
         <w:t>List</w:t>
       </w:r>
+      <w:proofErr w:type="spellEnd"/>
       <w:r>
         <w:rPr>
           <w:color w:val="000000" w:themeColor="text1"/>
@@ -3119,10 +3255,26 @@
         <w:t>T</w:t>
       </w:r>
       <w:r>
-        <w:t>* mas – c</w:t>
-      </w:r>
-      <w:r>
-        <w:t>одержательный массив.</w:t>
+        <w:t xml:space="preserve">* </w:t>
+      </w:r>
+      <w:proofErr w:type="spellStart"/>
+      <w:r>
+        <w:t>mas</w:t>
+      </w:r>
+      <w:proofErr w:type="spellEnd"/>
+      <w:r>
+        <w:t xml:space="preserve"> – </w:t>
+      </w:r>
+      <w:proofErr w:type="spellStart"/>
+      <w:r>
+        <w:t>c</w:t>
+      </w:r>
+      <w:r>
+        <w:t>одержательный</w:t>
+      </w:r>
+      <w:proofErr w:type="spellEnd"/>
+      <w:r>
+        <w:t xml:space="preserve"> массив.</w:t>
       </w:r>
     </w:p>
     <w:p>
@@ -3133,11 +3285,21 @@
           <w:b/>
         </w:rPr>
       </w:pPr>
+      <w:proofErr w:type="spellStart"/>
       <w:r>
         <w:t>int</w:t>
       </w:r>
-      <w:r>
-        <w:t xml:space="preserve"> *nextInd – м</w:t>
+      <w:proofErr w:type="spellEnd"/>
+      <w:r>
+        <w:t xml:space="preserve"> *</w:t>
+      </w:r>
+      <w:proofErr w:type="spellStart"/>
+      <w:r>
+        <w:t>nextInd</w:t>
+      </w:r>
+      <w:proofErr w:type="spellEnd"/>
+      <w:r>
+        <w:t xml:space="preserve"> – м</w:t>
       </w:r>
       <w:r>
         <w:t>асси</w:t>
@@ -3160,11 +3322,21 @@
           <w:b/>
         </w:rPr>
       </w:pPr>
+      <w:proofErr w:type="spellStart"/>
       <w:r>
         <w:t>int</w:t>
       </w:r>
-      <w:r>
-        <w:t xml:space="preserve"> *prevInd – ма</w:t>
+      <w:proofErr w:type="spellEnd"/>
+      <w:r>
+        <w:t xml:space="preserve"> *</w:t>
+      </w:r>
+      <w:proofErr w:type="spellStart"/>
+      <w:r>
+        <w:t>prevInd</w:t>
+      </w:r>
+      <w:proofErr w:type="spellEnd"/>
+      <w:r>
+        <w:t xml:space="preserve"> – ма</w:t>
       </w:r>
       <w:r>
         <w:t>ссив индексов, указывающих на предыдущий элемент списка</w:t>
@@ -3181,11 +3353,21 @@
           <w:b/>
         </w:rPr>
       </w:pPr>
+      <w:proofErr w:type="spellStart"/>
       <w:r>
         <w:t>int</w:t>
       </w:r>
-      <w:r>
-        <w:t xml:space="preserve"> size – м</w:t>
+      <w:proofErr w:type="spellEnd"/>
+      <w:r>
+        <w:t xml:space="preserve"> </w:t>
+      </w:r>
+      <w:proofErr w:type="spellStart"/>
+      <w:r>
+        <w:t>size</w:t>
+      </w:r>
+      <w:proofErr w:type="spellEnd"/>
+      <w:r>
+        <w:t xml:space="preserve"> – м</w:t>
       </w:r>
       <w:r>
         <w:t>аксимальный размер списка</w:t>
@@ -3202,11 +3384,21 @@
           <w:b/>
         </w:rPr>
       </w:pPr>
+      <w:proofErr w:type="spellStart"/>
       <w:r>
         <w:t>int</w:t>
       </w:r>
-      <w:r>
-        <w:t xml:space="preserve"> count – т</w:t>
+      <w:proofErr w:type="spellEnd"/>
+      <w:r>
+        <w:t xml:space="preserve"> </w:t>
+      </w:r>
+      <w:proofErr w:type="spellStart"/>
+      <w:r>
+        <w:t>count</w:t>
+      </w:r>
+      <w:proofErr w:type="spellEnd"/>
+      <w:r>
+        <w:t xml:space="preserve"> – т</w:t>
       </w:r>
       <w:r>
         <w:t>екущее количество элементов в списке</w:t>
@@ -3223,11 +3415,21 @@
           <w:b/>
         </w:rPr>
       </w:pPr>
+      <w:proofErr w:type="spellStart"/>
       <w:r>
         <w:t>int</w:t>
       </w:r>
-      <w:r>
-        <w:t xml:space="preserve"> start – и</w:t>
+      <w:proofErr w:type="spellEnd"/>
+      <w:r>
+        <w:t xml:space="preserve"> </w:t>
+      </w:r>
+      <w:proofErr w:type="spellStart"/>
+      <w:r>
+        <w:t>start</w:t>
+      </w:r>
+      <w:proofErr w:type="spellEnd"/>
+      <w:r>
+        <w:t xml:space="preserve"> – и</w:t>
       </w:r>
       <w:r>
         <w:t>ндекс первого элемента списка</w:t>
@@ -3244,11 +3446,21 @@
           <w:b/>
         </w:rPr>
       </w:pPr>
+      <w:proofErr w:type="spellStart"/>
       <w:r>
         <w:t>int</w:t>
       </w:r>
-      <w:r>
-        <w:t xml:space="preserve"> finish – и</w:t>
+      <w:proofErr w:type="spellEnd"/>
+      <w:r>
+        <w:t xml:space="preserve"> </w:t>
+      </w:r>
+      <w:proofErr w:type="spellStart"/>
+      <w:r>
+        <w:t>finish</w:t>
+      </w:r>
+      <w:proofErr w:type="spellEnd"/>
+      <w:r>
+        <w:t xml:space="preserve"> – и</w:t>
       </w:r>
       <w:r>
         <w:t>ндекс последнего элемента списка</w:t>
@@ -3265,11 +3477,29 @@
           <w:b/>
         </w:rPr>
       </w:pPr>
-      <w:r>
-        <w:t>TQueue &lt;int</w:t>
-      </w:r>
-      <w:r>
-        <w:t>&gt; freeElem – очередь свободных элементов в содержательном массиве.</w:t>
+      <w:proofErr w:type="spellStart"/>
+      <w:r>
+        <w:t>TQueue</w:t>
+      </w:r>
+      <w:proofErr w:type="spellEnd"/>
+      <w:r>
+        <w:t xml:space="preserve"> &lt;</w:t>
+      </w:r>
+      <w:proofErr w:type="spellStart"/>
+      <w:r>
+        <w:t>int</w:t>
+      </w:r>
+      <w:proofErr w:type="spellEnd"/>
+      <w:r>
+        <w:t xml:space="preserve">&gt; </w:t>
+      </w:r>
+      <w:proofErr w:type="spellStart"/>
+      <w:r>
+        <w:t>freeElem</w:t>
+      </w:r>
+      <w:proofErr w:type="spellEnd"/>
+      <w:r>
+        <w:t xml:space="preserve"> – очередь свободных элементов в содержательном массиве.</w:t>
       </w:r>
     </w:p>
     <w:p>
@@ -3319,6 +3549,8 @@
           <w:color w:val="000000" w:themeColor="text1"/>
         </w:rPr>
       </w:pPr>
+      <w:proofErr w:type="spellStart"/>
+      <w:proofErr w:type="gramStart"/>
       <w:r>
         <w:rPr>
           <w:color w:val="000000" w:themeColor="text1"/>
@@ -3340,12 +3572,15 @@
         </w:rPr>
         <w:t>List</w:t>
       </w:r>
+      <w:proofErr w:type="spellEnd"/>
       <w:r>
         <w:rPr>
           <w:color w:val="000000" w:themeColor="text1"/>
         </w:rPr>
         <w:t>(</w:t>
       </w:r>
+      <w:proofErr w:type="spellStart"/>
+      <w:proofErr w:type="gramEnd"/>
       <w:r>
         <w:rPr>
           <w:color w:val="000000" w:themeColor="text1"/>
@@ -3353,6 +3588,7 @@
         </w:rPr>
         <w:t>int</w:t>
       </w:r>
+      <w:proofErr w:type="spellEnd"/>
       <w:r>
         <w:rPr>
           <w:color w:val="000000" w:themeColor="text1"/>
@@ -3403,6 +3639,8 @@
           <w:color w:val="000000" w:themeColor="text1"/>
         </w:rPr>
       </w:pPr>
+      <w:proofErr w:type="spellStart"/>
+      <w:proofErr w:type="gramStart"/>
       <w:r>
         <w:rPr>
           <w:color w:val="000000" w:themeColor="text1"/>
@@ -3424,12 +3662,15 @@
         </w:rPr>
         <w:t>List</w:t>
       </w:r>
+      <w:proofErr w:type="spellEnd"/>
       <w:r>
         <w:rPr>
           <w:color w:val="000000" w:themeColor="text1"/>
         </w:rPr>
         <w:t>(</w:t>
       </w:r>
+      <w:proofErr w:type="spellStart"/>
+      <w:proofErr w:type="gramEnd"/>
       <w:r>
         <w:rPr>
           <w:color w:val="000000" w:themeColor="text1"/>
@@ -3451,6 +3692,7 @@
         </w:rPr>
         <w:t>List</w:t>
       </w:r>
+      <w:proofErr w:type="spellEnd"/>
       <w:r>
         <w:rPr>
           <w:color w:val="000000" w:themeColor="text1"/>
@@ -3508,6 +3750,7 @@
           <w:color w:val="000000" w:themeColor="text1"/>
         </w:rPr>
       </w:pPr>
+      <w:proofErr w:type="gramStart"/>
       <w:r>
         <w:rPr>
           <w:color w:val="000000" w:themeColor="text1"/>
@@ -3515,12 +3758,14 @@
         </w:rPr>
         <w:t>virtual</w:t>
       </w:r>
+      <w:proofErr w:type="gramEnd"/>
       <w:r>
         <w:rPr>
           <w:color w:val="000000" w:themeColor="text1"/>
         </w:rPr>
         <w:t xml:space="preserve"> ~</w:t>
       </w:r>
+      <w:proofErr w:type="spellStart"/>
       <w:r>
         <w:rPr>
           <w:color w:val="000000" w:themeColor="text1"/>
@@ -3542,6 +3787,7 @@
         </w:rPr>
         <w:t>List</w:t>
       </w:r>
+      <w:proofErr w:type="spellEnd"/>
       <w:r>
         <w:rPr>
           <w:color w:val="000000" w:themeColor="text1"/>
@@ -3561,6 +3807,7 @@
           <w:color w:val="000000" w:themeColor="text1"/>
         </w:rPr>
       </w:pPr>
+      <w:proofErr w:type="gramStart"/>
       <w:r>
         <w:rPr>
           <w:color w:val="000000" w:themeColor="text1"/>
@@ -3568,12 +3815,14 @@
         </w:rPr>
         <w:t>void</w:t>
       </w:r>
+      <w:proofErr w:type="gramEnd"/>
       <w:r>
         <w:rPr>
           <w:color w:val="000000" w:themeColor="text1"/>
         </w:rPr>
         <w:t xml:space="preserve"> </w:t>
       </w:r>
+      <w:proofErr w:type="spellStart"/>
       <w:r>
         <w:rPr>
           <w:color w:val="000000" w:themeColor="text1"/>
@@ -3581,6 +3830,7 @@
         </w:rPr>
         <w:t>PushStart</w:t>
       </w:r>
+      <w:proofErr w:type="spellEnd"/>
       <w:r>
         <w:rPr>
           <w:color w:val="000000" w:themeColor="text1"/>
@@ -3600,6 +3850,7 @@
         </w:rPr>
         <w:t xml:space="preserve"> </w:t>
       </w:r>
+      <w:proofErr w:type="spellStart"/>
       <w:r>
         <w:rPr>
           <w:color w:val="000000" w:themeColor="text1"/>
@@ -3607,6 +3858,7 @@
         </w:rPr>
         <w:t>elem</w:t>
       </w:r>
+      <w:proofErr w:type="spellEnd"/>
       <w:r>
         <w:rPr>
           <w:color w:val="000000" w:themeColor="text1"/>
@@ -3650,6 +3902,7 @@
           <w:color w:val="000000" w:themeColor="text1"/>
         </w:rPr>
       </w:pPr>
+      <w:proofErr w:type="gramStart"/>
       <w:r>
         <w:rPr>
           <w:color w:val="000000" w:themeColor="text1"/>
@@ -3657,12 +3910,14 @@
         </w:rPr>
         <w:t>void</w:t>
       </w:r>
+      <w:proofErr w:type="gramEnd"/>
       <w:r>
         <w:rPr>
           <w:color w:val="000000" w:themeColor="text1"/>
         </w:rPr>
         <w:t xml:space="preserve"> </w:t>
       </w:r>
+      <w:proofErr w:type="spellStart"/>
       <w:r>
         <w:rPr>
           <w:color w:val="000000" w:themeColor="text1"/>
@@ -3670,6 +3925,7 @@
         </w:rPr>
         <w:t>PushFinish</w:t>
       </w:r>
+      <w:proofErr w:type="spellEnd"/>
       <w:r>
         <w:rPr>
           <w:color w:val="000000" w:themeColor="text1"/>
@@ -3689,6 +3945,7 @@
         </w:rPr>
         <w:t xml:space="preserve"> </w:t>
       </w:r>
+      <w:proofErr w:type="spellStart"/>
       <w:r>
         <w:rPr>
           <w:color w:val="000000" w:themeColor="text1"/>
@@ -3696,6 +3953,7 @@
         </w:rPr>
         <w:t>elem</w:t>
       </w:r>
+      <w:proofErr w:type="spellEnd"/>
       <w:r>
         <w:rPr>
           <w:color w:val="000000" w:themeColor="text1"/>
@@ -3740,6 +3998,8 @@
         </w:rPr>
         <w:t xml:space="preserve"> </w:t>
       </w:r>
+      <w:proofErr w:type="spellStart"/>
+      <w:proofErr w:type="gramStart"/>
       <w:r>
         <w:rPr>
           <w:color w:val="000000" w:themeColor="text1"/>
@@ -3747,11 +4007,19 @@
         </w:rPr>
         <w:t>PullStart</w:t>
       </w:r>
-      <w:r>
-        <w:rPr>
-          <w:color w:val="000000" w:themeColor="text1"/>
-        </w:rPr>
-        <w:t xml:space="preserve">() – взять элемент </w:t>
+      <w:proofErr w:type="spellEnd"/>
+      <w:r>
+        <w:rPr>
+          <w:color w:val="000000" w:themeColor="text1"/>
+        </w:rPr>
+        <w:t>(</w:t>
+      </w:r>
+      <w:proofErr w:type="gramEnd"/>
+      <w:r>
+        <w:rPr>
+          <w:color w:val="000000" w:themeColor="text1"/>
+        </w:rPr>
+        <w:t xml:space="preserve">) – взять элемент </w:t>
       </w:r>
       <w:r>
         <w:rPr>
@@ -3791,6 +4059,8 @@
         </w:rPr>
         <w:t xml:space="preserve"> </w:t>
       </w:r>
+      <w:proofErr w:type="spellStart"/>
+      <w:proofErr w:type="gramStart"/>
       <w:r>
         <w:rPr>
           <w:color w:val="000000" w:themeColor="text1"/>
@@ -3798,11 +4068,19 @@
         </w:rPr>
         <w:t>PullFinish</w:t>
       </w:r>
-      <w:r>
-        <w:rPr>
-          <w:color w:val="000000" w:themeColor="text1"/>
-        </w:rPr>
-        <w:t xml:space="preserve">() – </w:t>
+      <w:proofErr w:type="spellEnd"/>
+      <w:r>
+        <w:rPr>
+          <w:color w:val="000000" w:themeColor="text1"/>
+        </w:rPr>
+        <w:t>(</w:t>
+      </w:r>
+      <w:proofErr w:type="gramEnd"/>
+      <w:r>
+        <w:rPr>
+          <w:color w:val="000000" w:themeColor="text1"/>
+        </w:rPr>
+        <w:t xml:space="preserve">) – </w:t>
       </w:r>
       <w:r>
         <w:rPr>
@@ -3841,17 +4119,41 @@
           <w:color w:val="000000" w:themeColor="text1"/>
         </w:rPr>
       </w:pPr>
-      <w:r>
-        <w:rPr>
-          <w:color w:val="000000" w:themeColor="text1"/>
-        </w:rPr>
-        <w:t xml:space="preserve">bool </w:t>
-      </w:r>
-      <w:r>
-        <w:rPr>
-          <w:color w:val="000000" w:themeColor="text1"/>
-        </w:rPr>
-        <w:t>IsEmpty() – метод проверки списка</w:t>
+      <w:proofErr w:type="spellStart"/>
+      <w:r>
+        <w:rPr>
+          <w:color w:val="000000" w:themeColor="text1"/>
+        </w:rPr>
+        <w:t>bool</w:t>
+      </w:r>
+      <w:proofErr w:type="spellEnd"/>
+      <w:r>
+        <w:rPr>
+          <w:color w:val="000000" w:themeColor="text1"/>
+        </w:rPr>
+        <w:t xml:space="preserve"> </w:t>
+      </w:r>
+      <w:proofErr w:type="spellStart"/>
+      <w:proofErr w:type="gramStart"/>
+      <w:r>
+        <w:rPr>
+          <w:color w:val="000000" w:themeColor="text1"/>
+        </w:rPr>
+        <w:t>IsEmpty</w:t>
+      </w:r>
+      <w:proofErr w:type="spellEnd"/>
+      <w:r>
+        <w:rPr>
+          <w:color w:val="000000" w:themeColor="text1"/>
+        </w:rPr>
+        <w:t>(</w:t>
+      </w:r>
+      <w:proofErr w:type="gramEnd"/>
+      <w:r>
+        <w:rPr>
+          <w:color w:val="000000" w:themeColor="text1"/>
+        </w:rPr>
+        <w:t>) – метод проверки списка</w:t>
       </w:r>
       <w:r>
         <w:rPr>
@@ -3933,6 +4235,7 @@
       <w:r>
         <w:t xml:space="preserve"> </w:t>
       </w:r>
+      <w:proofErr w:type="spellStart"/>
       <w:r>
         <w:rPr>
           <w:i/>
@@ -3940,9 +4243,11 @@
         </w:rPr>
         <w:t>freeElem</w:t>
       </w:r>
+      <w:proofErr w:type="spellEnd"/>
       <w:r>
         <w:t xml:space="preserve">, берем индекс </w:t>
       </w:r>
+      <w:proofErr w:type="spellStart"/>
       <w:r>
         <w:rPr>
           <w:i/>
@@ -3957,6 +4262,7 @@
         </w:rPr>
         <w:t>free</w:t>
       </w:r>
+      <w:proofErr w:type="spellEnd"/>
       <w:r>
         <w:t xml:space="preserve"> первой свободной ячейки.</w:t>
       </w:r>
@@ -3996,6 +4302,7 @@
       <w:r>
         <w:t xml:space="preserve">. Значит, </w:t>
       </w:r>
+      <w:proofErr w:type="spellStart"/>
       <w:r>
         <w:rPr>
           <w:i/>
@@ -4003,12 +4310,14 @@
         </w:rPr>
         <w:t>nextInd</w:t>
       </w:r>
+      <w:proofErr w:type="spellEnd"/>
       <w:r>
         <w:rPr>
           <w:i/>
         </w:rPr>
         <w:t>[</w:t>
       </w:r>
+      <w:proofErr w:type="spellStart"/>
       <w:r>
         <w:rPr>
           <w:i/>
@@ -4023,6 +4332,7 @@
         </w:rPr>
         <w:t>free</w:t>
       </w:r>
+      <w:proofErr w:type="spellEnd"/>
       <w:r>
         <w:rPr>
           <w:i/>
@@ -4052,16 +4362,42 @@
       <w:r>
         <w:t xml:space="preserve"> </w:t>
       </w:r>
+      <w:proofErr w:type="spellStart"/>
       <w:r>
         <w:rPr>
           <w:i/>
           <w:color w:val="000000"/>
         </w:rPr>
-        <w:t xml:space="preserve">prevInd[start] = i. </w:t>
+        <w:t>prevInd</w:t>
+      </w:r>
+      <w:proofErr w:type="spellEnd"/>
+      <w:r>
+        <w:rPr>
+          <w:i/>
+          <w:color w:val="000000"/>
+        </w:rPr>
+        <w:t>[</w:t>
+      </w:r>
+      <w:proofErr w:type="spellStart"/>
+      <w:r>
+        <w:rPr>
+          <w:i/>
+          <w:color w:val="000000"/>
+        </w:rPr>
+        <w:t>start</w:t>
+      </w:r>
+      <w:proofErr w:type="spellEnd"/>
+      <w:r>
+        <w:rPr>
+          <w:i/>
+          <w:color w:val="000000"/>
+        </w:rPr>
+        <w:t xml:space="preserve">] = i. </w:t>
       </w:r>
       <w:r>
         <w:t xml:space="preserve">Если же список был пуст, то </w:t>
       </w:r>
+      <w:proofErr w:type="spellStart"/>
       <w:r>
         <w:rPr>
           <w:i/>
@@ -4069,6 +4405,7 @@
         </w:rPr>
         <w:t>prevInd</w:t>
       </w:r>
+      <w:proofErr w:type="spellEnd"/>
       <w:r>
         <w:rPr>
           <w:i/>
@@ -4104,6 +4441,7 @@
         </w:rPr>
         <w:t xml:space="preserve"> = </w:t>
       </w:r>
+      <w:proofErr w:type="spellStart"/>
       <w:r>
         <w:rPr>
           <w:i/>
@@ -4111,6 +4449,7 @@
         </w:rPr>
         <w:t>ifree</w:t>
       </w:r>
+      <w:proofErr w:type="spellEnd"/>
       <w:r>
         <w:t xml:space="preserve">. </w:t>
       </w:r>
@@ -4150,6 +4489,7 @@
         </w:rPr>
         <w:t xml:space="preserve"> = </w:t>
       </w:r>
+      <w:proofErr w:type="spellStart"/>
       <w:r>
         <w:rPr>
           <w:i/>
@@ -4164,6 +4504,7 @@
         </w:rPr>
         <w:t>free</w:t>
       </w:r>
+      <w:proofErr w:type="spellEnd"/>
       <w:r>
         <w:t xml:space="preserve">. Увеличиваем количество элементов в списке </w:t>
       </w:r>
@@ -4250,6 +4591,7 @@
       <w:r>
         <w:t xml:space="preserve">В первом случае запоминаем индекс </w:t>
       </w:r>
+      <w:proofErr w:type="spellStart"/>
       <w:r>
         <w:rPr>
           <w:i/>
@@ -4257,6 +4599,7 @@
         </w:rPr>
         <w:t>tmp</w:t>
       </w:r>
+      <w:proofErr w:type="spellEnd"/>
       <w:r>
         <w:rPr>
           <w:i/>
@@ -4289,20 +4632,92 @@
       <w:r>
         <w:t xml:space="preserve">Т.к. при удалении одного оставшегося элемента список станет пустым, то </w:t>
       </w:r>
-      <w:r>
-        <w:rPr>
-          <w:i/>
-        </w:rPr>
-        <w:t>nextInd[start] = prevInd[start] = -2</w:t>
+      <w:proofErr w:type="spellStart"/>
+      <w:r>
+        <w:rPr>
+          <w:i/>
+        </w:rPr>
+        <w:t>nextInd</w:t>
+      </w:r>
+      <w:proofErr w:type="spellEnd"/>
+      <w:r>
+        <w:rPr>
+          <w:i/>
+        </w:rPr>
+        <w:t>[</w:t>
+      </w:r>
+      <w:proofErr w:type="spellStart"/>
+      <w:r>
+        <w:rPr>
+          <w:i/>
+        </w:rPr>
+        <w:t>start</w:t>
+      </w:r>
+      <w:proofErr w:type="spellEnd"/>
+      <w:r>
+        <w:rPr>
+          <w:i/>
+        </w:rPr>
+        <w:t xml:space="preserve">] = </w:t>
+      </w:r>
+      <w:proofErr w:type="spellStart"/>
+      <w:r>
+        <w:rPr>
+          <w:i/>
+        </w:rPr>
+        <w:t>prevInd</w:t>
+      </w:r>
+      <w:proofErr w:type="spellEnd"/>
+      <w:r>
+        <w:rPr>
+          <w:i/>
+        </w:rPr>
+        <w:t>[</w:t>
+      </w:r>
+      <w:proofErr w:type="spellStart"/>
+      <w:r>
+        <w:rPr>
+          <w:i/>
+        </w:rPr>
+        <w:t>start</w:t>
+      </w:r>
+      <w:proofErr w:type="spellEnd"/>
+      <w:r>
+        <w:rPr>
+          <w:i/>
+        </w:rPr>
+        <w:t>] = -2</w:t>
       </w:r>
       <w:r>
         <w:t xml:space="preserve">, а </w:t>
       </w:r>
-      <w:r>
-        <w:rPr>
-          <w:i/>
-        </w:rPr>
-        <w:t>start = finish = -1</w:t>
+      <w:proofErr w:type="spellStart"/>
+      <w:r>
+        <w:rPr>
+          <w:i/>
+        </w:rPr>
+        <w:t>start</w:t>
+      </w:r>
+      <w:proofErr w:type="spellEnd"/>
+      <w:r>
+        <w:rPr>
+          <w:i/>
+        </w:rPr>
+        <w:t xml:space="preserve"> = </w:t>
+      </w:r>
+      <w:proofErr w:type="spellStart"/>
+      <w:r>
+        <w:rPr>
+          <w:i/>
+        </w:rPr>
+        <w:t>finish</w:t>
+      </w:r>
+      <w:proofErr w:type="spellEnd"/>
+      <w:r>
+        <w:rPr>
+          <w:i/>
+        </w:rPr>
+        <w:t xml:space="preserve"> = -1</w:t>
       </w:r>
       <w:r>
         <w:t xml:space="preserve">. Возвращаем значение </w:t>
@@ -4312,7 +4727,23 @@
           <w:i/>
           <w:lang w:val="en-US"/>
         </w:rPr>
-        <w:t>mas[tmp]</w:t>
+        <w:t>mas[</w:t>
+      </w:r>
+      <w:proofErr w:type="spellStart"/>
+      <w:r>
+        <w:rPr>
+          <w:i/>
+          <w:lang w:val="en-US"/>
+        </w:rPr>
+        <w:t>tmp</w:t>
+      </w:r>
+      <w:proofErr w:type="spellEnd"/>
+      <w:r>
+        <w:rPr>
+          <w:i/>
+          <w:lang w:val="en-US"/>
+        </w:rPr>
+        <w:t>]</w:t>
       </w:r>
       <w:r>
         <w:rPr>
@@ -4326,14 +4757,12 @@
         <w:pStyle w:val="af7"/>
         <w:spacing w:before="0" w:line="360" w:lineRule="auto"/>
         <w:ind w:left="0" w:firstLine="709"/>
-        <w:rPr>
-          <w:lang w:val="en-US"/>
-        </w:rPr>
       </w:pPr>
       <w:r>
         <w:lastRenderedPageBreak/>
         <w:t xml:space="preserve">В случае, когда элементов больше одного запоминаем значение удаляемого элемента </w:t>
       </w:r>
+      <w:proofErr w:type="spellStart"/>
       <w:r>
         <w:rPr>
           <w:i/>
@@ -4341,6 +4770,7 @@
         </w:rPr>
         <w:t>elem</w:t>
       </w:r>
+      <w:proofErr w:type="spellEnd"/>
       <w:r>
         <w:rPr>
           <w:i/>
@@ -4382,6 +4812,7 @@
       <w:r>
         <w:t xml:space="preserve">Ищем индекс элемента, который теперь станет первым во всем списке </w:t>
       </w:r>
+      <w:proofErr w:type="spellStart"/>
       <w:r>
         <w:rPr>
           <w:i/>
@@ -4389,12 +4820,14 @@
         </w:rPr>
         <w:t>newstart</w:t>
       </w:r>
+      <w:proofErr w:type="spellEnd"/>
       <w:r>
         <w:rPr>
           <w:i/>
         </w:rPr>
         <w:t xml:space="preserve"> = </w:t>
       </w:r>
+      <w:proofErr w:type="spellStart"/>
       <w:r>
         <w:rPr>
           <w:i/>
@@ -4402,11 +4835,26 @@
         </w:rPr>
         <w:t>nextInd</w:t>
       </w:r>
-      <w:r>
-        <w:rPr>
-          <w:i/>
-        </w:rPr>
-        <w:t>[start]</w:t>
+      <w:proofErr w:type="spellEnd"/>
+      <w:r>
+        <w:rPr>
+          <w:i/>
+        </w:rPr>
+        <w:t>[</w:t>
+      </w:r>
+      <w:proofErr w:type="spellStart"/>
+      <w:r>
+        <w:rPr>
+          <w:i/>
+        </w:rPr>
+        <w:t>start</w:t>
+      </w:r>
+      <w:proofErr w:type="spellEnd"/>
+      <w:r>
+        <w:rPr>
+          <w:i/>
+        </w:rPr>
+        <w:t>]</w:t>
       </w:r>
       <w:r>
         <w:t xml:space="preserve">. </w:t>
@@ -4439,6 +4887,7 @@
       <w:r>
         <w:t xml:space="preserve">указываем, что она отсутствует в текущем списке: </w:t>
       </w:r>
+      <w:proofErr w:type="spellStart"/>
       <w:r>
         <w:rPr>
           <w:i/>
@@ -4447,6 +4896,7 @@
         </w:rPr>
         <w:t>nextInd</w:t>
       </w:r>
+      <w:proofErr w:type="spellEnd"/>
       <w:r>
         <w:rPr>
           <w:i/>
@@ -4469,6 +4919,7 @@
         </w:rPr>
         <w:t xml:space="preserve">] = </w:t>
       </w:r>
+      <w:proofErr w:type="spellStart"/>
       <w:r>
         <w:rPr>
           <w:i/>
@@ -4477,6 +4928,7 @@
         </w:rPr>
         <w:t>prevInd</w:t>
       </w:r>
+      <w:proofErr w:type="spellEnd"/>
       <w:r>
         <w:rPr>
           <w:i/>
@@ -4511,30 +4963,69 @@
         </w:rPr>
         <w:t xml:space="preserve">Если список не опустел, то </w:t>
       </w:r>
+      <w:proofErr w:type="spellStart"/>
       <w:r>
         <w:rPr>
           <w:i/>
           <w:color w:val="000000"/>
         </w:rPr>
-        <w:t>prevInd[newstart] = -1</w:t>
-      </w:r>
+        <w:t>prevInd</w:t>
+      </w:r>
+      <w:proofErr w:type="spellEnd"/>
       <w:r>
         <w:rPr>
           <w:i/>
           <w:color w:val="000000"/>
         </w:rPr>
+        <w:t>[</w:t>
+      </w:r>
+      <w:proofErr w:type="spellStart"/>
+      <w:r>
+        <w:rPr>
+          <w:i/>
+          <w:color w:val="000000"/>
+        </w:rPr>
+        <w:t>newstart</w:t>
+      </w:r>
+      <w:proofErr w:type="spellEnd"/>
+      <w:r>
+        <w:rPr>
+          <w:i/>
+          <w:color w:val="000000"/>
+        </w:rPr>
+        <w:t>] = -1</w:t>
+      </w:r>
+      <w:r>
+        <w:rPr>
+          <w:i/>
+          <w:color w:val="000000"/>
+        </w:rPr>
         <w:t>.</w:t>
       </w:r>
       <w:r>
         <w:rPr>
           <w:color w:val="000000"/>
         </w:rPr>
-        <w:t xml:space="preserve"> Переобозначаем новое начало списка, как </w:t>
-      </w:r>
-      <w:r>
-        <w:rPr>
-          <w:i/>
+        <w:t xml:space="preserve"> </w:t>
+      </w:r>
+      <w:proofErr w:type="spellStart"/>
+      <w:r>
+        <w:rPr>
           <w:color w:val="000000"/>
+        </w:rPr>
+        <w:t>Переобозначаем</w:t>
+      </w:r>
+      <w:proofErr w:type="spellEnd"/>
+      <w:r>
+        <w:rPr>
+          <w:color w:val="000000"/>
+        </w:rPr>
+        <w:t xml:space="preserve"> новое начало списка, как </w:t>
+      </w:r>
+      <w:r>
+        <w:rPr>
+          <w:i/>
+          <w:color w:val="000000"/>
           <w:lang w:val="en-US"/>
         </w:rPr>
         <w:t>start</w:t>
@@ -4546,6 +5037,7 @@
         </w:rPr>
         <w:t xml:space="preserve"> = </w:t>
       </w:r>
+      <w:proofErr w:type="spellStart"/>
       <w:r>
         <w:rPr>
           <w:i/>
@@ -4554,6 +5046,7 @@
         </w:rPr>
         <w:t>newstart</w:t>
       </w:r>
+      <w:proofErr w:type="spellEnd"/>
       <w:r>
         <w:rPr>
           <w:color w:val="000000"/>
@@ -4593,6 +5086,7 @@
         </w:rPr>
         <w:t xml:space="preserve">возвращаем нужный нам элемент </w:t>
       </w:r>
+      <w:proofErr w:type="spellStart"/>
       <w:r>
         <w:rPr>
           <w:i/>
@@ -4601,6 +5095,7 @@
         </w:rPr>
         <w:t>elem</w:t>
       </w:r>
+      <w:proofErr w:type="spellEnd"/>
       <w:r>
         <w:rPr>
           <w:color w:val="000000"/>
@@ -5228,7 +5723,7 @@
           <w:rPr>
             <w:noProof/>
           </w:rPr>
-          <w:t>3</w:t>
+          <w:t>6</w:t>
         </w:r>
         <w:r>
           <w:fldChar w:fldCharType="end"/>

</xml_diff>